<commit_message>
modified:   resume-sofia-dutta.docx 	modified:   resume-sofia-dutta.pdf
</commit_message>
<xml_diff>
--- a/resume-sofia-dutta.docx
+++ b/resume-sofia-dutta.docx
@@ -820,17 +820,7 @@
                 <w:color w:val="538135" w:themeColor="accent6" w:themeShade="BF"/>
                 <w:lang w:val="en-GB" w:eastAsia="ar-SA"/>
               </w:rPr>
-              <w:t>Proj</w:t>
-            </w:r>
-            <w:bookmarkStart w:id="0" w:name="_GoBack"/>
-            <w:bookmarkEnd w:id="0"/>
-            <w:r>
-              <w:rPr>
-                <w:rFonts w:ascii="Roboto Light" w:hAnsi="Roboto Light"/>
-                <w:color w:val="538135" w:themeColor="accent6" w:themeShade="BF"/>
-                <w:lang w:val="en-GB" w:eastAsia="ar-SA"/>
-              </w:rPr>
-              <w:t>ects</w:t>
+              <w:t>Projects</w:t>
             </w:r>
           </w:p>
         </w:tc>
@@ -888,7 +878,21 @@
               <w:rPr>
                 <w:rFonts w:ascii="Roboto Light" w:hAnsi="Roboto Light"/>
               </w:rPr>
-              <w:t>Doc2Vec model driven Sentiment Analysis using SVM, LR, Keras CNN, Bidirectional LSTM with and without pre-trained Word and Document Embeddings</w:t>
+              <w:t xml:space="preserve">Doc2Vec model driven Sentiment Analysis using SVM, LR, </w:t>
+            </w:r>
+            <w:proofErr w:type="spellStart"/>
+            <w:r>
+              <w:rPr>
+                <w:rFonts w:ascii="Roboto Light" w:hAnsi="Roboto Light"/>
+              </w:rPr>
+              <w:t>Keras</w:t>
+            </w:r>
+            <w:proofErr w:type="spellEnd"/>
+            <w:r>
+              <w:rPr>
+                <w:rFonts w:ascii="Roboto Light" w:hAnsi="Roboto Light"/>
+              </w:rPr>
+              <w:t xml:space="preserve"> CNN, Bidirectional LSTM with and without pre-trained Word and Document Embeddings</w:t>
             </w:r>
             <w:r>
               <w:rPr>
@@ -1195,7 +1199,15 @@
               <w:rPr>
                 <w:rFonts w:ascii="Roboto Light" w:hAnsi="Roboto Light"/>
               </w:rPr>
-              <w:t>via</w:t>
+              <w:t>v</w:t>
+            </w:r>
+            <w:bookmarkStart w:id="0" w:name="_GoBack"/>
+            <w:bookmarkEnd w:id="0"/>
+            <w:r>
+              <w:rPr>
+                <w:rFonts w:ascii="Roboto Light" w:hAnsi="Roboto Light"/>
+              </w:rPr>
+              <w:t>ia</w:t>
             </w:r>
             <w:r>
               <w:rPr>
@@ -1280,12 +1292,18 @@
               <w:rPr>
                 <w:rFonts w:ascii="Roboto Light" w:hAnsi="Roboto Light" w:cs="Times New Roman (Body CS)"/>
               </w:rPr>
-              <w:t>Big-Data Analytics and Sentiment Classification with Twitter Stream Data</w:t>
+              <w:t>Big-Data Analytics and Senti</w:t>
             </w:r>
             <w:r>
               <w:rPr>
                 <w:rFonts w:ascii="Roboto Light" w:hAnsi="Roboto Light" w:cs="Times New Roman (Body CS)"/>
               </w:rPr>
+              <w:t>ment Classification with Twitter Stream Data</w:t>
+            </w:r>
+            <w:r>
+              <w:rPr>
+                <w:rFonts w:ascii="Roboto Light" w:hAnsi="Roboto Light" w:cs="Times New Roman (Body CS)"/>
+              </w:rPr>
               <w:t>. See project l</w:t>
             </w:r>
             <w:r>
@@ -1298,27 +1316,34 @@
               <w:rPr>
                 <w:rFonts w:ascii="Roboto Light" w:hAnsi="Roboto Light" w:cs="Times New Roman (Body CS)"/>
               </w:rPr>
-              <w:t xml:space="preserve"> below</w:t>
-            </w:r>
+              <w:t xml:space="preserve"> </w:t>
+            </w:r>
+            <w:proofErr w:type="spellStart"/>
             <w:r>
               <w:rPr>
                 <w:rFonts w:ascii="Roboto Light" w:hAnsi="Roboto Light" w:cs="Times New Roman (Body CS)"/>
               </w:rPr>
-              <w:t xml:space="preserve">: </w:t>
-            </w:r>
+              <w:t>below</w:t>
+            </w:r>
+            <w:r>
+              <w:rPr>
+                <w:rFonts w:ascii="Roboto Light" w:hAnsi="Roboto Light" w:cs="Times New Roman (Body CS)"/>
+              </w:rPr>
+              <w:t>:</w:t>
+            </w:r>
+            <w:proofErr w:type="spellEnd"/>
           </w:p>
           <w:p>
             <w:pPr>
               <w:pStyle w:val="ListParagraph"/>
               <w:numPr>
                 <w:ilvl w:val="0"/>
-                <w:numId w:val="28"/>
+                <w:numId w:val="30"/>
               </w:numPr>
               <w:adjustRightInd w:val="0"/>
               <w:spacing w:before="120" w:after="120"/>
-              <w:ind w:left="343"/>
-              <w:rPr>
-                <w:rFonts w:ascii="Roboto Light" w:hAnsi="Roboto Light"/>
+              <w:rPr>
+                <w:rFonts w:ascii="Roboto Light" w:hAnsi="Roboto Light" w:cs="Times New Roman (Body CS)"/>
               </w:rPr>
             </w:pPr>
             <w:hyperlink r:id="rId13" w:history="1">
@@ -1328,7 +1353,7 @@
                   <w:rFonts w:ascii="Roboto Light" w:hAnsi="Roboto Light"/>
                   <w:u w:val="none"/>
                 </w:rPr>
-                <w:t>https://sofiadutta.github.io/datascience-ipynbs/big-data-analytics/Using_MyClassifier_Twitter_Data_Sentiment_Classification_and_Big_Data_Analytics_on_Spark_Dataframe.html</w:t>
+                <w:t>Big data analytics: Tweet Sentiment Classification and Big Data Analytics using Spark Dataframe</w:t>
               </w:r>
             </w:hyperlink>
           </w:p>
@@ -1337,11 +1362,10 @@
               <w:pStyle w:val="ListParagraph"/>
               <w:numPr>
                 <w:ilvl w:val="0"/>
-                <w:numId w:val="28"/>
+                <w:numId w:val="30"/>
               </w:numPr>
               <w:adjustRightInd w:val="0"/>
               <w:spacing w:before="120" w:after="120"/>
-              <w:ind w:left="343"/>
               <w:rPr>
                 <w:rFonts w:ascii="Roboto Light" w:hAnsi="Roboto Light"/>
               </w:rPr>
@@ -1353,8 +1377,18 @@
                   <w:rFonts w:ascii="Roboto Light" w:hAnsi="Roboto Light"/>
                   <w:u w:val="none"/>
                 </w:rPr>
-                <w:t>https://sofiadutta.github.io/datascience-ipynbs/big-data-analytics/Twitter_Stream_Analysis_Using_Spark_Streaming.html</w:t>
+                <w:t xml:space="preserve">Big data analytics: Tweet Stream Analysis using </w:t>
               </w:r>
+              <w:proofErr w:type="spellStart"/>
+              <w:r>
+                <w:rPr>
+                  <w:rStyle w:val="Hyperlink"/>
+                  <w:rFonts w:ascii="Roboto Light" w:hAnsi="Roboto Light"/>
+                  <w:u w:val="none"/>
+                </w:rPr>
+                <w:t>PySpark</w:t>
+              </w:r>
+              <w:proofErr w:type="spellEnd"/>
             </w:hyperlink>
           </w:p>
           <w:p>
@@ -1362,11 +1396,10 @@
               <w:pStyle w:val="ListParagraph"/>
               <w:numPr>
                 <w:ilvl w:val="0"/>
-                <w:numId w:val="28"/>
+                <w:numId w:val="30"/>
               </w:numPr>
               <w:adjustRightInd w:val="0"/>
               <w:spacing w:before="120" w:after="120"/>
-              <w:ind w:left="343"/>
               <w:rPr>
                 <w:rFonts w:ascii="Roboto Light" w:hAnsi="Roboto Light"/>
                 <w:b/>
@@ -1381,7 +1414,25 @@
                   <w:rFonts w:ascii="Roboto Light" w:hAnsi="Roboto Light"/>
                   <w:u w:val="none"/>
                 </w:rPr>
-                <w:t>https://sofiadutta.github.io/datascience-ipynbs/big-data-analytics/Using_SparkMLLib_Word2Vec_Model_Driven_LogReg_Sentiment_MyClassifier_Creation.html</w:t>
+                <w:t xml:space="preserve">Big data analytics: Tweet classification via Word2Vec models, Spark </w:t>
+              </w:r>
+              <w:proofErr w:type="spellStart"/>
+              <w:r>
+                <w:rPr>
+                  <w:rStyle w:val="Hyperlink"/>
+                  <w:rFonts w:ascii="Roboto Light" w:hAnsi="Roboto Light"/>
+                  <w:u w:val="none"/>
+                </w:rPr>
+                <w:t>MLlib</w:t>
+              </w:r>
+              <w:proofErr w:type="spellEnd"/>
+              <w:r>
+                <w:rPr>
+                  <w:rStyle w:val="Hyperlink"/>
+                  <w:rFonts w:ascii="Roboto Light" w:hAnsi="Roboto Light"/>
+                  <w:u w:val="none"/>
+                </w:rPr>
+                <w:t xml:space="preserve"> and my own classifier</w:t>
               </w:r>
             </w:hyperlink>
           </w:p>
@@ -1630,6 +1681,24 @@
               </w:rPr>
               <w:t>SQL, PL/SQL</w:t>
             </w:r>
+            <w:r>
+              <w:rPr>
+                <w:rFonts w:ascii="Roboto Light" w:hAnsi="Roboto Light"/>
+                <w:sz w:val="22"/>
+                <w:szCs w:val="22"/>
+                <w:lang w:val="en-GB" w:eastAsia="ar-SA"/>
+              </w:rPr>
+              <w:t xml:space="preserve">, </w:t>
+            </w:r>
+            <w:r>
+              <w:rPr>
+                <w:rFonts w:ascii="Roboto Light" w:hAnsi="Roboto Light"/>
+                <w:sz w:val="22"/>
+                <w:szCs w:val="22"/>
+                <w:lang w:val="en-GB" w:eastAsia="ar-SA"/>
+              </w:rPr>
+              <w:t>TSQL</w:t>
+            </w:r>
           </w:p>
         </w:tc>
       </w:tr>
@@ -1705,8 +1774,99 @@
                 <w:szCs w:val="22"/>
                 <w:lang w:val="en-GB" w:eastAsia="ar-SA"/>
               </w:rPr>
-              <w:t>Scikit-learn, MLlib, PySpark</w:t>
-            </w:r>
+              <w:t xml:space="preserve">Scikit-learn, </w:t>
+            </w:r>
+            <w:proofErr w:type="spellStart"/>
+            <w:r>
+              <w:rPr>
+                <w:rFonts w:ascii="Roboto Light" w:hAnsi="Roboto Light"/>
+                <w:sz w:val="22"/>
+                <w:szCs w:val="22"/>
+                <w:lang w:val="en-GB" w:eastAsia="ar-SA"/>
+              </w:rPr>
+              <w:t>Keras</w:t>
+            </w:r>
+            <w:proofErr w:type="spellEnd"/>
+            <w:r>
+              <w:rPr>
+                <w:rFonts w:ascii="Roboto Light" w:hAnsi="Roboto Light"/>
+                <w:sz w:val="22"/>
+                <w:szCs w:val="22"/>
+                <w:lang w:val="en-GB" w:eastAsia="ar-SA"/>
+              </w:rPr>
+              <w:t xml:space="preserve">, </w:t>
+            </w:r>
+            <w:proofErr w:type="spellStart"/>
+            <w:r>
+              <w:rPr>
+                <w:rFonts w:ascii="Roboto Light" w:hAnsi="Roboto Light"/>
+                <w:sz w:val="22"/>
+                <w:szCs w:val="22"/>
+                <w:lang w:val="en-GB" w:eastAsia="ar-SA"/>
+              </w:rPr>
+              <w:t>PyTorch</w:t>
+            </w:r>
+            <w:proofErr w:type="spellEnd"/>
+            <w:r>
+              <w:rPr>
+                <w:rFonts w:ascii="Roboto Light" w:hAnsi="Roboto Light"/>
+                <w:sz w:val="22"/>
+                <w:szCs w:val="22"/>
+                <w:lang w:val="en-GB" w:eastAsia="ar-SA"/>
+              </w:rPr>
+              <w:t xml:space="preserve">, </w:t>
+            </w:r>
+            <w:proofErr w:type="spellStart"/>
+            <w:r>
+              <w:rPr>
+                <w:rFonts w:ascii="Roboto Light" w:hAnsi="Roboto Light"/>
+                <w:sz w:val="22"/>
+                <w:szCs w:val="22"/>
+                <w:lang w:val="en-GB" w:eastAsia="ar-SA"/>
+              </w:rPr>
+              <w:t>Tensorflow</w:t>
+            </w:r>
+            <w:proofErr w:type="spellEnd"/>
+            <w:r>
+              <w:rPr>
+                <w:rFonts w:ascii="Roboto Light" w:hAnsi="Roboto Light"/>
+                <w:sz w:val="22"/>
+                <w:szCs w:val="22"/>
+                <w:lang w:val="en-GB" w:eastAsia="ar-SA"/>
+              </w:rPr>
+              <w:t xml:space="preserve">, </w:t>
+            </w:r>
+            <w:proofErr w:type="spellStart"/>
+            <w:r>
+              <w:rPr>
+                <w:rFonts w:ascii="Roboto Light" w:hAnsi="Roboto Light"/>
+                <w:sz w:val="22"/>
+                <w:szCs w:val="22"/>
+                <w:lang w:val="en-GB" w:eastAsia="ar-SA"/>
+              </w:rPr>
+              <w:t>MLlib</w:t>
+            </w:r>
+            <w:proofErr w:type="spellEnd"/>
+            <w:r>
+              <w:rPr>
+                <w:rFonts w:ascii="Roboto Light" w:hAnsi="Roboto Light"/>
+                <w:sz w:val="22"/>
+                <w:szCs w:val="22"/>
+                <w:lang w:val="en-GB" w:eastAsia="ar-SA"/>
+              </w:rPr>
+              <w:t xml:space="preserve">, </w:t>
+            </w:r>
+            <w:proofErr w:type="spellStart"/>
+            <w:r>
+              <w:rPr>
+                <w:rFonts w:ascii="Roboto Light" w:hAnsi="Roboto Light"/>
+                <w:sz w:val="22"/>
+                <w:szCs w:val="22"/>
+                <w:lang w:val="en-GB" w:eastAsia="ar-SA"/>
+              </w:rPr>
+              <w:t>PySpark</w:t>
+            </w:r>
+            <w:proofErr w:type="spellEnd"/>
             <w:r>
               <w:rPr>
                 <w:rFonts w:ascii="Roboto Light" w:hAnsi="Roboto Light"/>
@@ -1765,9 +1925,6 @@
         </w:tc>
       </w:tr>
       <w:tr>
-        <w:trPr>
-          <w:trHeight w:val="61"/>
-        </w:trPr>
         <w:tc>
           <w:tcPr>
             <w:cnfStyle w:val="001000000000" w:firstRow="0" w:lastRow="0" w:firstColumn="1" w:lastColumn="0" w:oddVBand="0" w:evenVBand="0" w:oddHBand="0" w:evenHBand="0" w:firstRowFirstColumn="0" w:firstRowLastColumn="0" w:lastRowFirstColumn="0" w:lastRowLastColumn="0"/>
@@ -1802,7 +1959,18 @@
                 <w:szCs w:val="22"/>
                 <w:lang w:val="en-GB" w:eastAsia="ar-SA"/>
               </w:rPr>
-              <w:t>Back-end</w:t>
+              <w:t xml:space="preserve">AI </w:t>
+            </w:r>
+            <w:r>
+              <w:rPr>
+                <w:rFonts w:ascii="Roboto Light" w:hAnsi="Roboto Light"/>
+                <w:i w:val="0"/>
+                <w:iCs w:val="0"/>
+                <w:sz w:val="22"/>
+                <w:szCs w:val="22"/>
+                <w:lang w:val="en-GB" w:eastAsia="ar-SA"/>
+              </w:rPr>
+              <w:t>Technologies</w:t>
             </w:r>
           </w:p>
         </w:tc>
@@ -1836,16 +2004,7 @@
                 <w:szCs w:val="22"/>
                 <w:lang w:val="en-GB" w:eastAsia="ar-SA"/>
               </w:rPr>
-              <w:t xml:space="preserve">MongoDB, </w:t>
-            </w:r>
-            <w:r>
-              <w:rPr>
-                <w:rFonts w:ascii="Roboto Light" w:hAnsi="Roboto Light"/>
-                <w:sz w:val="22"/>
-                <w:szCs w:val="22"/>
-                <w:lang w:val="en-GB" w:eastAsia="ar-SA"/>
-              </w:rPr>
-              <w:t>Oracle (9i, 10g, 11g)</w:t>
+              <w:t>Knowledge Graph, Semantic Web, Protégé, SPARQL, OWL</w:t>
             </w:r>
           </w:p>
         </w:tc>
@@ -1889,7 +2048,7 @@
                 <w:szCs w:val="22"/>
                 <w:lang w:val="en-GB" w:eastAsia="ar-SA"/>
               </w:rPr>
-              <w:t>Enterprise tools</w:t>
+              <w:t>Back-end</w:t>
             </w:r>
           </w:p>
         </w:tc>
@@ -1909,6 +2068,92 @@
               <w:spacing w:before="120" w:after="120"/>
               <w:contextualSpacing/>
               <w:cnfStyle w:val="000000100000" w:firstRow="0" w:lastRow="0" w:firstColumn="0" w:lastColumn="0" w:oddVBand="0" w:evenVBand="0" w:oddHBand="1" w:evenHBand="0" w:firstRowFirstColumn="0" w:firstRowLastColumn="0" w:lastRowFirstColumn="0" w:lastRowLastColumn="0"/>
+              <w:rPr>
+                <w:rFonts w:ascii="Roboto Light" w:hAnsi="Roboto Light"/>
+                <w:sz w:val="22"/>
+                <w:szCs w:val="22"/>
+                <w:lang w:val="en-GB" w:eastAsia="ar-SA"/>
+              </w:rPr>
+            </w:pPr>
+            <w:r>
+              <w:rPr>
+                <w:rFonts w:ascii="Roboto Light" w:hAnsi="Roboto Light"/>
+                <w:sz w:val="22"/>
+                <w:szCs w:val="22"/>
+                <w:lang w:val="en-GB" w:eastAsia="ar-SA"/>
+              </w:rPr>
+              <w:t xml:space="preserve">MongoDB, </w:t>
+            </w:r>
+            <w:r>
+              <w:rPr>
+                <w:rFonts w:ascii="Roboto Light" w:hAnsi="Roboto Light"/>
+                <w:sz w:val="22"/>
+                <w:szCs w:val="22"/>
+                <w:lang w:val="en-GB" w:eastAsia="ar-SA"/>
+              </w:rPr>
+              <w:t>Oracle (9i, 10g, 11g)</w:t>
+            </w:r>
+          </w:p>
+        </w:tc>
+      </w:tr>
+      <w:tr>
+        <w:trPr>
+          <w:trHeight w:val="61"/>
+        </w:trPr>
+        <w:tc>
+          <w:tcPr>
+            <w:cnfStyle w:val="001000000000" w:firstRow="0" w:lastRow="0" w:firstColumn="1" w:lastColumn="0" w:oddVBand="0" w:evenVBand="0" w:oddHBand="0" w:evenHBand="0" w:firstRowFirstColumn="0" w:firstRowLastColumn="0" w:lastRowFirstColumn="0" w:lastRowLastColumn="0"/>
+            <w:tcW w:w="1890" w:type="dxa"/>
+            <w:tcBorders>
+              <w:right w:val="single" w:sz="2" w:space="0" w:color="auto"/>
+            </w:tcBorders>
+            <w:shd w:val="clear" w:color="auto" w:fill="auto"/>
+          </w:tcPr>
+          <w:p>
+            <w:pPr>
+              <w:suppressAutoHyphens/>
+              <w:adjustRightInd w:val="0"/>
+              <w:spacing w:before="120" w:after="120"/>
+              <w:ind w:left="90"/>
+              <w:contextualSpacing/>
+              <w:rPr>
+                <w:rFonts w:ascii="Roboto Light" w:hAnsi="Roboto Light"/>
+                <w:i w:val="0"/>
+                <w:iCs w:val="0"/>
+                <w:sz w:val="22"/>
+                <w:szCs w:val="22"/>
+                <w:lang w:val="en-GB" w:eastAsia="ar-SA"/>
+              </w:rPr>
+            </w:pPr>
+            <w:r>
+              <w:rPr>
+                <w:rFonts w:ascii="Roboto Light" w:hAnsi="Roboto Light"/>
+                <w:i w:val="0"/>
+                <w:iCs w:val="0"/>
+                <w:sz w:val="22"/>
+                <w:szCs w:val="22"/>
+                <w:lang w:val="en-GB" w:eastAsia="ar-SA"/>
+              </w:rPr>
+              <w:t>Enterprise tools</w:t>
+            </w:r>
+          </w:p>
+        </w:tc>
+        <w:tc>
+          <w:tcPr>
+            <w:tcW w:w="8472" w:type="dxa"/>
+            <w:gridSpan w:val="2"/>
+            <w:tcBorders>
+              <w:left w:val="single" w:sz="2" w:space="0" w:color="auto"/>
+            </w:tcBorders>
+            <w:shd w:val="clear" w:color="auto" w:fill="auto"/>
+          </w:tcPr>
+          <w:p>
+            <w:pPr>
+              <w:suppressAutoHyphens/>
+              <w:adjustRightInd w:val="0"/>
+              <w:spacing w:before="120" w:after="120"/>
+              <w:contextualSpacing/>
+              <w:cnfStyle w:val="000000000000" w:firstRow="0" w:lastRow="0" w:firstColumn="0" w:lastColumn="0" w:oddVBand="0" w:evenVBand="0" w:oddHBand="0" w:evenHBand="0" w:firstRowFirstColumn="0" w:firstRowLastColumn="0" w:lastRowFirstColumn="0" w:lastRowLastColumn="0"/>
               <w:rPr>
                 <w:rFonts w:ascii="Roboto Light" w:hAnsi="Roboto Light"/>
                 <w:sz w:val="22"/>
@@ -2109,7 +2354,27 @@
                 <w:szCs w:val="22"/>
                 <w:lang w:val="en-GB" w:eastAsia="ar-SA"/>
               </w:rPr>
-              <w:t>Student researcher in Semantic Web and Smart Home Access Control, Ebiquity Group, UMBC, USA</w:t>
+              <w:t xml:space="preserve">Student researcher in Semantic Web and Smart Home Access Control, </w:t>
+            </w:r>
+            <w:proofErr w:type="spellStart"/>
+            <w:r>
+              <w:rPr>
+                <w:rFonts w:ascii="Roboto Light" w:hAnsi="Roboto Light"/>
+                <w:sz w:val="22"/>
+                <w:szCs w:val="22"/>
+                <w:lang w:val="en-GB" w:eastAsia="ar-SA"/>
+              </w:rPr>
+              <w:t>Ebiquity</w:t>
+            </w:r>
+            <w:proofErr w:type="spellEnd"/>
+            <w:r>
+              <w:rPr>
+                <w:rFonts w:ascii="Roboto Light" w:hAnsi="Roboto Light"/>
+                <w:sz w:val="22"/>
+                <w:szCs w:val="22"/>
+                <w:lang w:val="en-GB" w:eastAsia="ar-SA"/>
+              </w:rPr>
+              <w:t xml:space="preserve"> Group, UMBC, USA</w:t>
             </w:r>
           </w:p>
         </w:tc>
@@ -2518,7 +2783,21 @@
               <w:rPr>
                 <w:rFonts w:ascii="Roboto Light" w:hAnsi="Roboto Light"/>
               </w:rPr>
-              <w:t xml:space="preserve"> Oracle Fast Formulas </w:t>
+              <w:t xml:space="preserve"> Oracle Fast </w:t>
+            </w:r>
+            <w:proofErr w:type="gramStart"/>
+            <w:r>
+              <w:rPr>
+                <w:rFonts w:ascii="Roboto Light" w:hAnsi="Roboto Light"/>
+              </w:rPr>
+              <w:t>Formulas</w:t>
+            </w:r>
+            <w:proofErr w:type="gramEnd"/>
+            <w:r>
+              <w:rPr>
+                <w:rFonts w:ascii="Roboto Light" w:hAnsi="Roboto Light"/>
+              </w:rPr>
+              <w:t xml:space="preserve"> </w:t>
             </w:r>
           </w:p>
           <w:p>
@@ -2674,7 +2953,6 @@
               <w:rPr>
                 <w:rFonts w:ascii="Roboto Light" w:hAnsi="Roboto Light"/>
               </w:rPr>
-              <w:lastRenderedPageBreak/>
               <w:t>Performed</w:t>
             </w:r>
             <w:r>
@@ -2725,7 +3003,6 @@
                 <w:sz w:val="22"/>
                 <w:szCs w:val="22"/>
               </w:rPr>
-              <w:lastRenderedPageBreak/>
               <w:t>Nov’16–Sep</w:t>
             </w:r>
             <w:r>
@@ -4997,7 +5274,7 @@
         <v:path o:extrusionok="f" gradientshapeok="t" o:connecttype="rect"/>
         <o:lock v:ext="edit" aspectratio="t"/>
       </v:shapetype>
-      <v:shape id="_x0000_i1028" type="#_x0000_t75" style="width:15.4pt;height:15.4pt" o:bullet="t">
+      <v:shape id="_x0000_i1035" type="#_x0000_t75" style="width:15.4pt;height:15.4pt" o:bullet="t">
         <v:imagedata r:id="rId1" o:title="mso53"/>
       </v:shape>
     </w:pict>
@@ -6973,6 +7250,119 @@
     </w:lvl>
   </w:abstractNum>
   <w:abstractNum w:abstractNumId="18" w15:restartNumberingAfterBreak="0">
+    <w:nsid w:val="528C78F7"/>
+    <w:multiLevelType w:val="hybridMultilevel"/>
+    <w:tmpl w:val="CEBA39C6"/>
+    <w:lvl w:ilvl="0" w:tplc="768A30F2">
+      <w:start w:val="1"/>
+      <w:numFmt w:val="bullet"/>
+      <w:lvlText w:val=""/>
+      <w:lvlJc w:val="left"/>
+      <w:pPr>
+        <w:ind w:left="720" w:hanging="360"/>
+      </w:pPr>
+      <w:rPr>
+        <w:rFonts w:ascii="Wingdings" w:hAnsi="Wingdings" w:hint="default"/>
+      </w:rPr>
+    </w:lvl>
+    <w:lvl w:ilvl="1" w:tplc="04090003" w:tentative="1">
+      <w:start w:val="1"/>
+      <w:numFmt w:val="bullet"/>
+      <w:lvlText w:val="o"/>
+      <w:lvlJc w:val="left"/>
+      <w:pPr>
+        <w:ind w:left="1440" w:hanging="360"/>
+      </w:pPr>
+      <w:rPr>
+        <w:rFonts w:ascii="Courier New" w:hAnsi="Courier New" w:cs="Courier New" w:hint="default"/>
+      </w:rPr>
+    </w:lvl>
+    <w:lvl w:ilvl="2" w:tplc="04090005" w:tentative="1">
+      <w:start w:val="1"/>
+      <w:numFmt w:val="bullet"/>
+      <w:lvlText w:val=""/>
+      <w:lvlJc w:val="left"/>
+      <w:pPr>
+        <w:ind w:left="2160" w:hanging="360"/>
+      </w:pPr>
+      <w:rPr>
+        <w:rFonts w:ascii="Wingdings" w:hAnsi="Wingdings" w:hint="default"/>
+      </w:rPr>
+    </w:lvl>
+    <w:lvl w:ilvl="3" w:tplc="04090001" w:tentative="1">
+      <w:start w:val="1"/>
+      <w:numFmt w:val="bullet"/>
+      <w:lvlText w:val=""/>
+      <w:lvlJc w:val="left"/>
+      <w:pPr>
+        <w:ind w:left="2880" w:hanging="360"/>
+      </w:pPr>
+      <w:rPr>
+        <w:rFonts w:ascii="Symbol" w:hAnsi="Symbol" w:hint="default"/>
+      </w:rPr>
+    </w:lvl>
+    <w:lvl w:ilvl="4" w:tplc="04090003" w:tentative="1">
+      <w:start w:val="1"/>
+      <w:numFmt w:val="bullet"/>
+      <w:lvlText w:val="o"/>
+      <w:lvlJc w:val="left"/>
+      <w:pPr>
+        <w:ind w:left="3600" w:hanging="360"/>
+      </w:pPr>
+      <w:rPr>
+        <w:rFonts w:ascii="Courier New" w:hAnsi="Courier New" w:cs="Courier New" w:hint="default"/>
+      </w:rPr>
+    </w:lvl>
+    <w:lvl w:ilvl="5" w:tplc="04090005" w:tentative="1">
+      <w:start w:val="1"/>
+      <w:numFmt w:val="bullet"/>
+      <w:lvlText w:val=""/>
+      <w:lvlJc w:val="left"/>
+      <w:pPr>
+        <w:ind w:left="4320" w:hanging="360"/>
+      </w:pPr>
+      <w:rPr>
+        <w:rFonts w:ascii="Wingdings" w:hAnsi="Wingdings" w:hint="default"/>
+      </w:rPr>
+    </w:lvl>
+    <w:lvl w:ilvl="6" w:tplc="04090001" w:tentative="1">
+      <w:start w:val="1"/>
+      <w:numFmt w:val="bullet"/>
+      <w:lvlText w:val=""/>
+      <w:lvlJc w:val="left"/>
+      <w:pPr>
+        <w:ind w:left="5040" w:hanging="360"/>
+      </w:pPr>
+      <w:rPr>
+        <w:rFonts w:ascii="Symbol" w:hAnsi="Symbol" w:hint="default"/>
+      </w:rPr>
+    </w:lvl>
+    <w:lvl w:ilvl="7" w:tplc="04090003" w:tentative="1">
+      <w:start w:val="1"/>
+      <w:numFmt w:val="bullet"/>
+      <w:lvlText w:val="o"/>
+      <w:lvlJc w:val="left"/>
+      <w:pPr>
+        <w:ind w:left="5760" w:hanging="360"/>
+      </w:pPr>
+      <w:rPr>
+        <w:rFonts w:ascii="Courier New" w:hAnsi="Courier New" w:cs="Courier New" w:hint="default"/>
+      </w:rPr>
+    </w:lvl>
+    <w:lvl w:ilvl="8" w:tplc="04090005" w:tentative="1">
+      <w:start w:val="1"/>
+      <w:numFmt w:val="bullet"/>
+      <w:lvlText w:val=""/>
+      <w:lvlJc w:val="left"/>
+      <w:pPr>
+        <w:ind w:left="6480" w:hanging="360"/>
+      </w:pPr>
+      <w:rPr>
+        <w:rFonts w:ascii="Wingdings" w:hAnsi="Wingdings" w:hint="default"/>
+      </w:rPr>
+    </w:lvl>
+  </w:abstractNum>
+  <w:abstractNum w:abstractNumId="19" w15:restartNumberingAfterBreak="0">
     <w:nsid w:val="53D965FE"/>
     <w:multiLevelType w:val="hybridMultilevel"/>
     <w:tmpl w:val="2558212C"/>
@@ -7085,7 +7475,7 @@
       </w:rPr>
     </w:lvl>
   </w:abstractNum>
-  <w:abstractNum w:abstractNumId="19" w15:restartNumberingAfterBreak="0">
+  <w:abstractNum w:abstractNumId="20" w15:restartNumberingAfterBreak="0">
     <w:nsid w:val="54133247"/>
     <w:multiLevelType w:val="hybridMultilevel"/>
     <w:tmpl w:val="2B549C58"/>
@@ -7198,7 +7588,7 @@
       </w:rPr>
     </w:lvl>
   </w:abstractNum>
-  <w:abstractNum w:abstractNumId="20" w15:restartNumberingAfterBreak="0">
+  <w:abstractNum w:abstractNumId="21" w15:restartNumberingAfterBreak="0">
     <w:nsid w:val="54EE7788"/>
     <w:multiLevelType w:val="hybridMultilevel"/>
     <w:tmpl w:val="E1029D72"/>
@@ -7311,7 +7701,7 @@
       </w:rPr>
     </w:lvl>
   </w:abstractNum>
-  <w:abstractNum w:abstractNumId="21" w15:restartNumberingAfterBreak="0">
+  <w:abstractNum w:abstractNumId="22" w15:restartNumberingAfterBreak="0">
     <w:nsid w:val="55B428FC"/>
     <w:multiLevelType w:val="hybridMultilevel"/>
     <w:tmpl w:val="04860A58"/>
@@ -7452,7 +7842,7 @@
       </w:rPr>
     </w:lvl>
   </w:abstractNum>
-  <w:abstractNum w:abstractNumId="22" w15:restartNumberingAfterBreak="0">
+  <w:abstractNum w:abstractNumId="23" w15:restartNumberingAfterBreak="0">
     <w:nsid w:val="5F7F5F6C"/>
     <w:multiLevelType w:val="hybridMultilevel"/>
     <w:tmpl w:val="F8E89EF2"/>
@@ -7565,7 +7955,7 @@
       </w:rPr>
     </w:lvl>
   </w:abstractNum>
-  <w:abstractNum w:abstractNumId="23" w15:restartNumberingAfterBreak="0">
+  <w:abstractNum w:abstractNumId="24" w15:restartNumberingAfterBreak="0">
     <w:nsid w:val="64196E4B"/>
     <w:multiLevelType w:val="hybridMultilevel"/>
     <w:tmpl w:val="8C10CFDE"/>
@@ -7678,7 +8068,7 @@
       </w:rPr>
     </w:lvl>
   </w:abstractNum>
-  <w:abstractNum w:abstractNumId="24" w15:restartNumberingAfterBreak="0">
+  <w:abstractNum w:abstractNumId="25" w15:restartNumberingAfterBreak="0">
     <w:nsid w:val="66312424"/>
     <w:multiLevelType w:val="hybridMultilevel"/>
     <w:tmpl w:val="5BC61294"/>
@@ -7791,7 +8181,7 @@
       </w:rPr>
     </w:lvl>
   </w:abstractNum>
-  <w:abstractNum w:abstractNumId="25" w15:restartNumberingAfterBreak="0">
+  <w:abstractNum w:abstractNumId="26" w15:restartNumberingAfterBreak="0">
     <w:nsid w:val="68F25DF7"/>
     <w:multiLevelType w:val="hybridMultilevel"/>
     <w:tmpl w:val="23DCF48C"/>
@@ -7904,7 +8294,120 @@
       </w:rPr>
     </w:lvl>
   </w:abstractNum>
-  <w:abstractNum w:abstractNumId="26" w15:restartNumberingAfterBreak="0">
+  <w:abstractNum w:abstractNumId="27" w15:restartNumberingAfterBreak="0">
+    <w:nsid w:val="69C31EC0"/>
+    <w:multiLevelType w:val="hybridMultilevel"/>
+    <w:tmpl w:val="A0706902"/>
+    <w:lvl w:ilvl="0" w:tplc="0409000B">
+      <w:start w:val="1"/>
+      <w:numFmt w:val="bullet"/>
+      <w:lvlText w:val=""/>
+      <w:lvlJc w:val="left"/>
+      <w:pPr>
+        <w:ind w:left="1063" w:hanging="360"/>
+      </w:pPr>
+      <w:rPr>
+        <w:rFonts w:ascii="Wingdings" w:hAnsi="Wingdings" w:hint="default"/>
+      </w:rPr>
+    </w:lvl>
+    <w:lvl w:ilvl="1" w:tplc="04090003" w:tentative="1">
+      <w:start w:val="1"/>
+      <w:numFmt w:val="bullet"/>
+      <w:lvlText w:val="o"/>
+      <w:lvlJc w:val="left"/>
+      <w:pPr>
+        <w:ind w:left="1783" w:hanging="360"/>
+      </w:pPr>
+      <w:rPr>
+        <w:rFonts w:ascii="Courier New" w:hAnsi="Courier New" w:cs="Courier New" w:hint="default"/>
+      </w:rPr>
+    </w:lvl>
+    <w:lvl w:ilvl="2" w:tplc="04090005" w:tentative="1">
+      <w:start w:val="1"/>
+      <w:numFmt w:val="bullet"/>
+      <w:lvlText w:val=""/>
+      <w:lvlJc w:val="left"/>
+      <w:pPr>
+        <w:ind w:left="2503" w:hanging="360"/>
+      </w:pPr>
+      <w:rPr>
+        <w:rFonts w:ascii="Wingdings" w:hAnsi="Wingdings" w:hint="default"/>
+      </w:rPr>
+    </w:lvl>
+    <w:lvl w:ilvl="3" w:tplc="04090001" w:tentative="1">
+      <w:start w:val="1"/>
+      <w:numFmt w:val="bullet"/>
+      <w:lvlText w:val=""/>
+      <w:lvlJc w:val="left"/>
+      <w:pPr>
+        <w:ind w:left="3223" w:hanging="360"/>
+      </w:pPr>
+      <w:rPr>
+        <w:rFonts w:ascii="Symbol" w:hAnsi="Symbol" w:hint="default"/>
+      </w:rPr>
+    </w:lvl>
+    <w:lvl w:ilvl="4" w:tplc="04090003" w:tentative="1">
+      <w:start w:val="1"/>
+      <w:numFmt w:val="bullet"/>
+      <w:lvlText w:val="o"/>
+      <w:lvlJc w:val="left"/>
+      <w:pPr>
+        <w:ind w:left="3943" w:hanging="360"/>
+      </w:pPr>
+      <w:rPr>
+        <w:rFonts w:ascii="Courier New" w:hAnsi="Courier New" w:cs="Courier New" w:hint="default"/>
+      </w:rPr>
+    </w:lvl>
+    <w:lvl w:ilvl="5" w:tplc="04090005" w:tentative="1">
+      <w:start w:val="1"/>
+      <w:numFmt w:val="bullet"/>
+      <w:lvlText w:val=""/>
+      <w:lvlJc w:val="left"/>
+      <w:pPr>
+        <w:ind w:left="4663" w:hanging="360"/>
+      </w:pPr>
+      <w:rPr>
+        <w:rFonts w:ascii="Wingdings" w:hAnsi="Wingdings" w:hint="default"/>
+      </w:rPr>
+    </w:lvl>
+    <w:lvl w:ilvl="6" w:tplc="04090001" w:tentative="1">
+      <w:start w:val="1"/>
+      <w:numFmt w:val="bullet"/>
+      <w:lvlText w:val=""/>
+      <w:lvlJc w:val="left"/>
+      <w:pPr>
+        <w:ind w:left="5383" w:hanging="360"/>
+      </w:pPr>
+      <w:rPr>
+        <w:rFonts w:ascii="Symbol" w:hAnsi="Symbol" w:hint="default"/>
+      </w:rPr>
+    </w:lvl>
+    <w:lvl w:ilvl="7" w:tplc="04090003" w:tentative="1">
+      <w:start w:val="1"/>
+      <w:numFmt w:val="bullet"/>
+      <w:lvlText w:val="o"/>
+      <w:lvlJc w:val="left"/>
+      <w:pPr>
+        <w:ind w:left="6103" w:hanging="360"/>
+      </w:pPr>
+      <w:rPr>
+        <w:rFonts w:ascii="Courier New" w:hAnsi="Courier New" w:cs="Courier New" w:hint="default"/>
+      </w:rPr>
+    </w:lvl>
+    <w:lvl w:ilvl="8" w:tplc="04090005" w:tentative="1">
+      <w:start w:val="1"/>
+      <w:numFmt w:val="bullet"/>
+      <w:lvlText w:val=""/>
+      <w:lvlJc w:val="left"/>
+      <w:pPr>
+        <w:ind w:left="6823" w:hanging="360"/>
+      </w:pPr>
+      <w:rPr>
+        <w:rFonts w:ascii="Wingdings" w:hAnsi="Wingdings" w:hint="default"/>
+      </w:rPr>
+    </w:lvl>
+  </w:abstractNum>
+  <w:abstractNum w:abstractNumId="28" w15:restartNumberingAfterBreak="0">
     <w:nsid w:val="781920F9"/>
     <w:multiLevelType w:val="hybridMultilevel"/>
     <w:tmpl w:val="4CCA6D52"/>
@@ -8017,7 +8520,7 @@
       </w:rPr>
     </w:lvl>
   </w:abstractNum>
-  <w:abstractNum w:abstractNumId="27" w15:restartNumberingAfterBreak="0">
+  <w:abstractNum w:abstractNumId="29" w15:restartNumberingAfterBreak="0">
     <w:nsid w:val="7FFD55C4"/>
     <w:multiLevelType w:val="hybridMultilevel"/>
     <w:tmpl w:val="149A95C4"/>
@@ -8134,7 +8637,7 @@
     <w:abstractNumId w:val="0"/>
   </w:num>
   <w:num w:numId="2">
-    <w:abstractNumId w:val="21"/>
+    <w:abstractNumId w:val="22"/>
   </w:num>
   <w:num w:numId="3">
     <w:abstractNumId w:val="16"/>
@@ -8146,7 +8649,7 @@
     <w:abstractNumId w:val="11"/>
   </w:num>
   <w:num w:numId="6">
-    <w:abstractNumId w:val="23"/>
+    <w:abstractNumId w:val="24"/>
   </w:num>
   <w:num w:numId="7">
     <w:abstractNumId w:val="14"/>
@@ -8164,13 +8667,13 @@
     <w:abstractNumId w:val="12"/>
   </w:num>
   <w:num w:numId="12">
-    <w:abstractNumId w:val="18"/>
+    <w:abstractNumId w:val="19"/>
   </w:num>
   <w:num w:numId="13">
     <w:abstractNumId w:val="6"/>
   </w:num>
   <w:num w:numId="14">
-    <w:abstractNumId w:val="22"/>
+    <w:abstractNumId w:val="23"/>
   </w:num>
   <w:num w:numId="15">
     <w:abstractNumId w:val="7"/>
@@ -8185,16 +8688,16 @@
     <w:abstractNumId w:val="10"/>
   </w:num>
   <w:num w:numId="19">
-    <w:abstractNumId w:val="20"/>
+    <w:abstractNumId w:val="21"/>
   </w:num>
   <w:num w:numId="20">
     <w:abstractNumId w:val="15"/>
   </w:num>
   <w:num w:numId="21">
-    <w:abstractNumId w:val="19"/>
+    <w:abstractNumId w:val="20"/>
   </w:num>
   <w:num w:numId="22">
-    <w:abstractNumId w:val="24"/>
+    <w:abstractNumId w:val="25"/>
   </w:num>
   <w:num w:numId="23">
     <w:abstractNumId w:val="3"/>
@@ -8203,16 +8706,22 @@
     <w:abstractNumId w:val="2"/>
   </w:num>
   <w:num w:numId="25">
-    <w:abstractNumId w:val="25"/>
+    <w:abstractNumId w:val="26"/>
   </w:num>
   <w:num w:numId="26">
     <w:abstractNumId w:val="8"/>
   </w:num>
   <w:num w:numId="27">
-    <w:abstractNumId w:val="26"/>
+    <w:abstractNumId w:val="28"/>
   </w:num>
   <w:num w:numId="28">
+    <w:abstractNumId w:val="29"/>
+  </w:num>
+  <w:num w:numId="29">
     <w:abstractNumId w:val="27"/>
+  </w:num>
+  <w:num w:numId="30">
+    <w:abstractNumId w:val="18"/>
   </w:num>
 </w:numbering>
 </file>

</xml_diff>